<commit_message>
Updated code and scripts
</commit_message>
<xml_diff>
--- a/on-demand-jul-2019/DwBPv2 - 9  - Implementing the Overlay Plugin Using Code.docx
+++ b/on-demand-jul-2019/DwBPv2 - 9  - Implementing the Overlay Plugin Using Code.docx
@@ -7,6 +7,7 @@
         <w:pStyle w:val="NormalWeb"/>
         <w:divId w:val="939799356"/>
       </w:pPr>
+      <w:proofErr w:type="spellStart"/>
       <w:r>
         <w:rPr>
           <w:b/>
@@ -15,7 +16,18 @@
           <w:szCs w:val="40"/>
           <w:u w:val="single"/>
         </w:rPr>
-        <w:t xml:space="preserve">DwBP - </w:t>
+        <w:t>DwBP</w:t>
+      </w:r>
+      <w:proofErr w:type="spellEnd"/>
+      <w:r>
+        <w:rPr>
+          <w:b/>
+          <w:bCs/>
+          <w:sz w:val="40"/>
+          <w:szCs w:val="40"/>
+          <w:u w:val="single"/>
+        </w:rPr>
+        <w:t xml:space="preserve"> - </w:t>
       </w:r>
       <w:r>
         <w:rPr>
@@ -27,8 +39,6 @@
         </w:rPr>
         <w:t>9</w:t>
       </w:r>
-      <w:bookmarkStart w:id="0" w:name="_GoBack"/>
-      <w:bookmarkEnd w:id="0"/>
       <w:r>
         <w:rPr>
           <w:b/>
@@ -54,204 +64,523 @@
         <w:divId w:val="939799356"/>
       </w:pPr>
       <w:r>
-        <w:t xml:space="preserve">The next use case we want to take care of is displaying an overlay that uses information from the media info object. We've worked with the media info object in an earlier video, and we're going to take that knowledge and apply it in a little different way. </w:t>
-      </w:r>
-    </w:p>
-    <w:p>
-      <w:pPr>
-        <w:pStyle w:val="NormalWeb"/>
-        <w:divId w:val="939799356"/>
-      </w:pPr>
-      <w:r>
-        <w:t xml:space="preserve">When we use a plug-in in code like we are here, there's a few things we have to do. The first one, we check to see if there is a CSS file that's associated with the plug-in. The overlay plug-in there is and so we include that one in the head. </w:t>
-      </w:r>
-    </w:p>
-    <w:p>
-      <w:pPr>
-        <w:pStyle w:val="NormalWeb"/>
-        <w:divId w:val="939799356"/>
-      </w:pPr>
-      <w:r>
-        <w:t xml:space="preserve">The next thing we want to make sure we have the JavaScript file. And that is in there. And then we write some code around using this specific plug-in. In this case, we're using the overlay plug-in. So again, we need to make sure we have the CSS, we have the JavaScript, and then somewhere in code we call the actual plug-in itself. </w:t>
-      </w:r>
-    </w:p>
-    <w:p>
-      <w:pPr>
-        <w:pStyle w:val="NormalWeb"/>
-        <w:divId w:val="939799356"/>
-      </w:pPr>
-      <w:r>
-        <w:t xml:space="preserve">Let's look at this page what we have, make sure we're comfortable with the code. And we just talked about that. That's importing our CSS. Here again, we're using a style with the video-js class to size the player. Here is the video itself. Notice I've added an ID. </w:t>
-      </w:r>
-    </w:p>
-    <w:p>
-      <w:pPr>
-        <w:pStyle w:val="NormalWeb"/>
-        <w:divId w:val="939799356"/>
-      </w:pPr>
-      <w:r>
-        <w:t xml:space="preserve">Here's the script associated with the player. Here is the overlay plug-in's JavaScript file. And now we have a little code to look at here. Lanes 33 and 34 are code we've looked at a few times now. This is just basically getting ready to interact with the player. We have the ready method there and we get a handle to our player with my player. </w:t>
-      </w:r>
-    </w:p>
-    <w:p>
-      <w:pPr>
-        <w:pStyle w:val="NormalWeb"/>
-        <w:divId w:val="939799356"/>
-      </w:pPr>
-      <w:r>
-        <w:t xml:space="preserve">If you remember back to using the media info property, we had to wait for the load start event to be dispatched before we could get to the data. And so that's what we're doing here. We're waiting for the load start. So on line 36, you see we're waiting for the load start. And then we're going through and I'm assigning a variable here to this groups variable called myplayer.mediainfo.tags. </w:t>
-      </w:r>
-    </w:p>
-    <w:p>
-      <w:pPr>
-        <w:pStyle w:val="NormalWeb"/>
-        <w:divId w:val="939799356"/>
-      </w:pPr>
-      <w:r>
-        <w:t xml:space="preserve">What that is, that's the object, in this it's an array, that contains the tags you have possibly entered for your video. So let's go look at that. I'm going to go to Studio. I'm going to go to media. Go in and click on the video. I'm going to scroll down here, and notice the tags I've entered are wildlife and tigers. And you can add to that in this interface, but right now the two I have are wildlife and tigers. </w:t>
-      </w:r>
-    </w:p>
-    <w:p>
-      <w:pPr>
-        <w:pStyle w:val="NormalWeb"/>
-        <w:divId w:val="939799356"/>
-      </w:pPr>
-      <w:r>
-        <w:t xml:space="preserve">So basically, I want to use that information and it's stored in array, so I grab this array and I put it in groups. And then what I'm going to do is I'm going to use JavaScript's join method. And what that does is that simply takes an array and joins the array elements and separate them by a comma, but there's no comma after the last one. Of course, you could write a for loop to do the same thing, but I'm as lazy as all the other developers. If someone's already done the work for me, that's what I'm going to do. </w:t>
-      </w:r>
-    </w:p>
-    <w:p>
-      <w:pPr>
-        <w:pStyle w:val="NormalWeb"/>
-        <w:divId w:val="939799356"/>
-      </w:pPr>
-      <w:r>
-        <w:t>Now here is where I actually call the overlay method. Well, how would I possibly know what to do? Well how you would know is you could go out, and I pointed out the documents on the plug-</w:t>
-      </w:r>
+        <w:t xml:space="preserve">Before we start looking at code, it is appropriate to get a base knowledge of plugins. As the slide indicates, plugins are the way to enhance </w:t>
+      </w:r>
+      <w:r>
+        <w:t>Brightcove Player</w:t>
+      </w:r>
+      <w:r>
+        <w:t>.</w:t>
+      </w:r>
+    </w:p>
+    <w:p>
+      <w:pPr>
+        <w:pStyle w:val="NormalWeb"/>
+        <w:divId w:val="939799356"/>
+      </w:pPr>
+      <w:r>
+        <w:t>We here at Brightcove follow this pattern. The base player is enhanced by plugins. Some are always loaded in into the player, like the plugin that displays and handles errors, and the plugin that plays HLS video. Brightcove supplies others, like a plugin to play IMA ads, that can</w:t>
+      </w:r>
+      <w:r>
+        <w:t xml:space="preserve"> be</w:t>
+      </w:r>
+      <w:r>
+        <w:t xml:space="preserve"> optionally load</w:t>
+      </w:r>
+      <w:r>
+        <w:t>ed</w:t>
+      </w:r>
+      <w:r>
+        <w:t>.</w:t>
+      </w:r>
+    </w:p>
+    <w:p>
+      <w:pPr>
+        <w:pStyle w:val="NormalWeb"/>
+        <w:divId w:val="939799356"/>
+      </w:pPr>
+      <w:r>
+        <w:t xml:space="preserve">All the samples in the documentation roll the code into a plugin, if possible. </w:t>
+      </w:r>
+    </w:p>
+    <w:p>
+      <w:pPr>
+        <w:pStyle w:val="NormalWeb"/>
+        <w:divId w:val="939799356"/>
+      </w:pPr>
+      <w:r>
+        <w:t xml:space="preserve">Loading plugins into the player can be done in a number of ways. Studio’s PLAYERS module allows provides a UI to load numerous plugins, like the Social, </w:t>
+      </w:r>
+      <w:proofErr w:type="spellStart"/>
+      <w:r>
+        <w:t>Endscreen</w:t>
+      </w:r>
+      <w:proofErr w:type="spellEnd"/>
+      <w:r>
+        <w:t xml:space="preserve"> and IMA advertising plugins.</w:t>
+      </w:r>
+    </w:p>
+    <w:p>
+      <w:pPr>
+        <w:pStyle w:val="NormalWeb"/>
+        <w:divId w:val="939799356"/>
+      </w:pPr>
+      <w:r>
+        <w:t xml:space="preserve">Also provided is a UI to load plugins, either </w:t>
+      </w:r>
+      <w:r>
+        <w:t xml:space="preserve">Brightcove supplied or custom plugins which you </w:t>
+      </w:r>
+      <w:bookmarkStart w:id="0" w:name="_GoBack"/>
+      <w:bookmarkEnd w:id="0"/>
+      <w:r>
+        <w:t>can write.</w:t>
+      </w:r>
+    </w:p>
+    <w:p>
+      <w:pPr>
+        <w:pStyle w:val="NormalWeb"/>
+        <w:divId w:val="939799356"/>
+      </w:pPr>
+      <w:r>
+        <w:t xml:space="preserve">Since this course is about </w:t>
+      </w:r>
+      <w:r>
+        <w:t>Brightcove Player</w:t>
+      </w:r>
+      <w:r>
+        <w:t xml:space="preserve"> development, in this video we will write code in the page to load and configure a plugin.</w:t>
+      </w:r>
+    </w:p>
+    <w:p>
+      <w:pPr>
+        <w:pStyle w:val="NormalWeb"/>
+        <w:divId w:val="939799356"/>
+      </w:pPr>
+      <w:r>
+        <w:t xml:space="preserve">Now we have some idea about plugins, and there </w:t>
+      </w:r>
+      <w:r>
+        <w:t>is loads of information in the documentation about plugins, let’s look this use case and the code to solve it.</w:t>
+      </w:r>
+    </w:p>
+    <w:p>
+      <w:pPr>
+        <w:pStyle w:val="NormalWeb"/>
+        <w:divId w:val="939799356"/>
+      </w:pPr>
+      <w:r>
+        <w:t xml:space="preserve">The wanted behavior is to display an overlay from when the player starts to play the video, and then </w:t>
+      </w:r>
+      <w:r>
+        <w:t>remove the overlay</w:t>
+      </w:r>
+      <w:r>
+        <w:t xml:space="preserve"> when the </w:t>
+      </w:r>
+      <w:proofErr w:type="spellStart"/>
+      <w:r>
+        <w:t>playhead</w:t>
+      </w:r>
+      <w:proofErr w:type="spellEnd"/>
+      <w:r>
+        <w:t xml:space="preserve"> reaches </w:t>
+      </w:r>
+      <w:proofErr w:type="spellStart"/>
+      <w:r>
+        <w:t>four</w:t>
+      </w:r>
+      <w:proofErr w:type="spellEnd"/>
+      <w:r>
+        <w:t xml:space="preserve"> seconds. Also, the overlay needs to display dynamic information from the </w:t>
+      </w:r>
+      <w:proofErr w:type="spellStart"/>
+      <w:r>
+        <w:t>mediainfo</w:t>
+      </w:r>
+      <w:proofErr w:type="spellEnd"/>
+      <w:r>
+        <w:t xml:space="preserve"> object, otherwise </w:t>
+      </w:r>
+      <w:r>
+        <w:t xml:space="preserve">the </w:t>
+      </w:r>
+      <w:r>
+        <w:t>configur</w:t>
+      </w:r>
+      <w:r>
+        <w:t>ation</w:t>
+      </w:r>
+      <w:r>
+        <w:t xml:space="preserve"> of</w:t>
+      </w:r>
+      <w:r>
+        <w:t xml:space="preserve"> the Overlay plugin </w:t>
+      </w:r>
+      <w:r>
+        <w:t xml:space="preserve">could be done </w:t>
+      </w:r>
+      <w:r>
+        <w:t>in Studio.</w:t>
+      </w:r>
+      <w:r>
+        <w:t xml:space="preserve"> </w:t>
+      </w:r>
+    </w:p>
+    <w:p>
+      <w:pPr>
+        <w:pStyle w:val="NormalWeb"/>
+        <w:divId w:val="939799356"/>
+      </w:pPr>
+      <w:r>
+        <w:t xml:space="preserve">After starting the </w:t>
+      </w:r>
+      <w:proofErr w:type="gramStart"/>
+      <w:r>
+        <w:t>video</w:t>
+      </w:r>
+      <w:proofErr w:type="gramEnd"/>
+      <w:r>
+        <w:t xml:space="preserve"> the overlay immediately displays, showing the tags tigers and wildlife read from the tags property of the </w:t>
+      </w:r>
+      <w:proofErr w:type="spellStart"/>
+      <w:r>
+        <w:t>mediainfo</w:t>
+      </w:r>
+      <w:proofErr w:type="spellEnd"/>
+      <w:r>
+        <w:t xml:space="preserve"> object, then the overlay is removed at 4 seconds.</w:t>
+      </w:r>
+    </w:p>
+    <w:p>
+      <w:pPr>
+        <w:pStyle w:val="NormalWeb"/>
+        <w:divId w:val="939799356"/>
+      </w:pPr>
+      <w:r>
+        <w:t>Know we know exactly what we want to have happen, let’s look at the code that makes it work.</w:t>
+      </w:r>
+      <w:r>
+        <w:t xml:space="preserve"> </w:t>
+      </w:r>
+    </w:p>
+    <w:p>
+      <w:pPr>
+        <w:pStyle w:val="NormalWeb"/>
+        <w:divId w:val="939799356"/>
+      </w:pPr>
+      <w:r>
+        <w:t xml:space="preserve">When </w:t>
+      </w:r>
+      <w:r>
+        <w:t>a plugin is used, generally both a CSS and JavaScript file are needed to make the plugin function properly. Here we see the CSS file associated with the Overlay plugin. This URL to the file can be found either in the Display Overlay Plugin doc, or the Plugin Version Reference.</w:t>
+      </w:r>
+    </w:p>
+    <w:p>
+      <w:pPr>
+        <w:pStyle w:val="NormalWeb"/>
+        <w:divId w:val="939799356"/>
+      </w:pPr>
+      <w:r>
+        <w:t>We also need to add in the URL to the JavaScript code for the plugin.</w:t>
+      </w:r>
+    </w:p>
+    <w:p>
+      <w:pPr>
+        <w:pStyle w:val="NormalWeb"/>
+        <w:divId w:val="939799356"/>
+      </w:pPr>
+      <w:r>
+        <w:t xml:space="preserve">Remember to use </w:t>
+      </w:r>
+      <w:r>
+        <w:t xml:space="preserve">info from the </w:t>
+      </w:r>
+      <w:proofErr w:type="spellStart"/>
+      <w:r>
+        <w:t>mediainfo</w:t>
+      </w:r>
+      <w:proofErr w:type="spellEnd"/>
+      <w:r>
+        <w:t xml:space="preserve"> object, we must wait for the </w:t>
+      </w:r>
+      <w:proofErr w:type="spellStart"/>
+      <w:r>
+        <w:t>loadstart</w:t>
+      </w:r>
+      <w:proofErr w:type="spellEnd"/>
+      <w:r>
+        <w:t xml:space="preserve"> event to be dispatched.</w:t>
+      </w:r>
+    </w:p>
+    <w:p>
+      <w:pPr>
+        <w:pStyle w:val="NormalWeb"/>
+        <w:divId w:val="939799356"/>
+      </w:pPr>
       <w:r>
         <w:lastRenderedPageBreak/>
-        <w:t xml:space="preserve">ins and you could find the one you want. So here's the overlay. And then you could look through, there will be an example here. And we can see there's an overlay up there. And in this case, when I pause it appears and disappears. Another overlay appears down here. So those are overlays. There will be an example. </w:t>
-      </w:r>
-    </w:p>
-    <w:p>
-      <w:pPr>
-        <w:pStyle w:val="NormalWeb"/>
-        <w:divId w:val="939799356"/>
-      </w:pPr>
-      <w:r>
-        <w:t xml:space="preserve">And then it'll show you how to actually implement the overlay in Studio. And also, then it'll go through and show you how to implement the overlay using code. And so I'm going to go through and use some of the information that's in here, and then you see all the properties for the overlay. So that's how you'd know. You could go to the docs and get the appropriate doc for the overlay. </w:t>
-      </w:r>
-    </w:p>
-    <w:p>
-      <w:pPr>
-        <w:pStyle w:val="NormalWeb"/>
-        <w:divId w:val="939799356"/>
-      </w:pPr>
-      <w:r>
-        <w:t xml:space="preserve">I'm going to define only a single overlay, and I want it to display some HTML here for me. So I simply put that in quotes. And you see I define a span and some text that says, for similar videos, see the groups. And then I put a BR in there to bring it to the next line. I do a strong. And here's where then I display that variable I created to hold the tags. </w:t>
-      </w:r>
-    </w:p>
-    <w:p>
-      <w:pPr>
-        <w:pStyle w:val="NormalWeb"/>
-        <w:divId w:val="939799356"/>
-      </w:pPr>
-      <w:r>
-        <w:t xml:space="preserve">I told it I want it to start displaying on play. And then I want it to end after four seconds. So for start and end, you can either use events or you can use numbers, which has to do with where the current time is. And notice then the align is on the bottom left. </w:t>
-      </w:r>
-    </w:p>
-    <w:p>
-      <w:pPr>
-        <w:pStyle w:val="NormalWeb"/>
-        <w:divId w:val="939799356"/>
-      </w:pPr>
-      <w:r>
-        <w:t xml:space="preserve">So this is an example where I'm using the code, and I'm using a code because I want to use some information that's available to me on the page. Let's go take a look at this working. Here I am at all the files. </w:t>
-      </w:r>
-    </w:p>
-    <w:p>
-      <w:pPr>
-        <w:pStyle w:val="NormalWeb"/>
-        <w:divId w:val="939799356"/>
-      </w:pPr>
-      <w:r>
-        <w:t xml:space="preserve">I'm going to click Task 6 Solution. It's ready to go. And hopefully now when I click Play we'll see the overlay appear. And it does. </w:t>
-      </w:r>
-    </w:p>
-    <w:p>
-      <w:pPr>
-        <w:pStyle w:val="NormalWeb"/>
-        <w:divId w:val="939799356"/>
-      </w:pPr>
-      <w:r>
-        <w:t xml:space="preserve">I'm not a designer so forgive me for the look. And there after four seconds it disappears. </w:t>
-      </w:r>
-    </w:p>
-    <w:p>
-      <w:pPr>
-        <w:pStyle w:val="NormalWeb"/>
-        <w:divId w:val="939799356"/>
-      </w:pPr>
-      <w:r>
-        <w:t xml:space="preserve">Let's change that a little bit. Again, we have the code pen available. You can see there's the link. There's the video tag itself. And there's the scripts, one for the video and one for the overlay. </w:t>
-      </w:r>
-    </w:p>
-    <w:p>
-      <w:pPr>
-        <w:pStyle w:val="NormalWeb"/>
-        <w:divId w:val="939799356"/>
-      </w:pPr>
-      <w:r>
-        <w:t xml:space="preserve">Here's the CSS I've added just to resize it. I don't care about that very much either. And then here's the JavaScript. So here, instead of "start on play, and end on--" let's change this to where we also end on an event. </w:t>
-      </w:r>
-    </w:p>
-    <w:p>
-      <w:pPr>
-        <w:pStyle w:val="NormalWeb"/>
-        <w:divId w:val="939799356"/>
-      </w:pPr>
-      <w:r>
-        <w:t xml:space="preserve">So what I'm going to do is I'm going to say end on pause. I'll save that. And let's see what happens. I'm going to pull this up. I'll play this. There it is. There. Now, you can see it's both starting and stopping on an event. Let's change it once more. </w:t>
-      </w:r>
-    </w:p>
-    <w:p>
-      <w:pPr>
-        <w:pStyle w:val="NormalWeb"/>
-        <w:divId w:val="939799356"/>
-      </w:pPr>
-      <w:r>
-        <w:t xml:space="preserve">Let's just say I want it in the bottom. And I'm going to start it at two seconds and have it end at eight seconds. There's two seconds. It's starting. I'll come down here so we can see, hopefully, 7, 8, and there it disappears. </w:t>
-      </w:r>
-    </w:p>
-    <w:p>
-      <w:pPr>
-        <w:pStyle w:val="NormalWeb"/>
-        <w:divId w:val="939799356"/>
-      </w:pPr>
-      <w:r>
-        <w:t xml:space="preserve">Great. So now we've accomplished our two tasks we wanted to, we had use cases for. We wanted to play IMA3 ads, and we see that was all a Studio-based task and we simply used the UI to use </w:t>
-      </w:r>
-      <w:r>
-        <w:lastRenderedPageBreak/>
-        <w:t xml:space="preserve">that plug in. And in the next task, we wanted to use an overlay, the overlay plug in, that uses info from the mediainfo object. And we've done that also. </w:t>
-      </w:r>
-    </w:p>
-    <w:p>
-      <w:pPr>
-        <w:pStyle w:val="NormalWeb"/>
-        <w:divId w:val="939799356"/>
-      </w:pPr>
-      <w:r>
-        <w:t xml:space="preserve">Now one last quick word. If I wanted to, I could encapsulate this logic of the plug in and build my own custom plug in and then apply it to other players. So we can encapsulate the logic we build in a plug in and almost make it just like a standard plug in that Brightcove supplies. Again, there are docs on how to do that. </w:t>
-      </w:r>
-    </w:p>
-    <w:p>
-      <w:pPr>
-        <w:pStyle w:val="NormalWeb"/>
-        <w:divId w:val="939799356"/>
-      </w:pPr>
-      <w:r>
-        <w:t xml:space="preserve">Well, that concludes about plug ins. The next video, which is the last video of the series, we're going to use play list. We can define a play list and then the videos will play and the user can choose which video they want to be watching at a certain time from the playlist. Hopefully, we'll see in the next video. Thank you. </w:t>
+        <w:t>In that event handler, the following is performed:</w:t>
+      </w:r>
+    </w:p>
+    <w:p>
+      <w:pPr>
+        <w:pStyle w:val="NormalWeb"/>
+        <w:divId w:val="939799356"/>
+      </w:pPr>
+      <w:r>
+        <w:t xml:space="preserve">-Read the tags from the </w:t>
+      </w:r>
+      <w:proofErr w:type="spellStart"/>
+      <w:r>
+        <w:t>mediainfo</w:t>
+      </w:r>
+      <w:proofErr w:type="spellEnd"/>
+      <w:r>
+        <w:t xml:space="preserve"> object</w:t>
+      </w:r>
+      <w:r>
+        <w:br/>
+        <w:t>-Convert the data type of the tags from an array to a comma separated list</w:t>
+      </w:r>
+      <w:r>
+        <w:br/>
+        <w:t>-Call the overlay method, defined in the JavaScript file</w:t>
+      </w:r>
+      <w:r>
+        <w:br/>
+        <w:t xml:space="preserve">-Define the content that should be displayed in the overlay, using HTML and the tags from the </w:t>
+      </w:r>
+      <w:proofErr w:type="spellStart"/>
+      <w:r>
+        <w:t>mediainfo</w:t>
+      </w:r>
+      <w:proofErr w:type="spellEnd"/>
+      <w:r>
+        <w:t xml:space="preserve"> object</w:t>
+      </w:r>
+      <w:r>
+        <w:br/>
+        <w:t>-Define when the overlay should first be displayed. In this case we are using the player event start. Any player event, or a time in seconds, is a valid value.</w:t>
+      </w:r>
+      <w:r>
+        <w:br/>
+        <w:t xml:space="preserve">-Define when the overlay should be removed, in this case when the video </w:t>
+      </w:r>
+      <w:proofErr w:type="spellStart"/>
+      <w:r>
+        <w:t>playhead</w:t>
+      </w:r>
+      <w:proofErr w:type="spellEnd"/>
+      <w:r>
+        <w:t xml:space="preserve"> hits 4 seconds.</w:t>
+      </w:r>
+      <w:r>
+        <w:br/>
+        <w:t xml:space="preserve">-Define where the overlay </w:t>
+      </w:r>
+      <w:r>
+        <w:t xml:space="preserve">should be </w:t>
+      </w:r>
+      <w:r>
+        <w:t>displayed, in this case bottom left. There are 8 alignment options.</w:t>
+      </w:r>
+    </w:p>
+    <w:p>
+      <w:pPr>
+        <w:pStyle w:val="NormalWeb"/>
+        <w:divId w:val="939799356"/>
+      </w:pPr>
+      <w:r>
+        <w:t>Let’s see the results again of the code. Yep, still working.</w:t>
+      </w:r>
+    </w:p>
+    <w:p>
+      <w:pPr>
+        <w:pStyle w:val="NormalWeb"/>
+        <w:divId w:val="939799356"/>
+      </w:pPr>
+      <w:r>
+        <w:t>As a quick review, let’s look at a slide. This reinforces:</w:t>
+      </w:r>
+    </w:p>
+    <w:p>
+      <w:pPr>
+        <w:pStyle w:val="NormalWeb"/>
+        <w:numPr>
+          <w:ilvl w:val="0"/>
+          <w:numId w:val="3"/>
+        </w:numPr>
+        <w:divId w:val="939799356"/>
+      </w:pPr>
+      <w:r>
+        <w:t>Use a script tag to include the JavaScript for the plugin</w:t>
+      </w:r>
+    </w:p>
+    <w:p>
+      <w:pPr>
+        <w:pStyle w:val="NormalWeb"/>
+        <w:numPr>
+          <w:ilvl w:val="0"/>
+          <w:numId w:val="3"/>
+        </w:numPr>
+        <w:divId w:val="939799356"/>
+      </w:pPr>
+      <w:r>
+        <w:t>Use a link tag to include the CSS for the plugin</w:t>
+      </w:r>
+    </w:p>
+    <w:p>
+      <w:pPr>
+        <w:pStyle w:val="NormalWeb"/>
+        <w:numPr>
+          <w:ilvl w:val="0"/>
+          <w:numId w:val="3"/>
+        </w:numPr>
+        <w:divId w:val="939799356"/>
+      </w:pPr>
+      <w:r>
+        <w:t>C</w:t>
+      </w:r>
+      <w:r>
+        <w:t>all the method defined for the plugin’s functionality</w:t>
+      </w:r>
+    </w:p>
+    <w:p>
+      <w:pPr>
+        <w:pStyle w:val="NormalWeb"/>
+        <w:numPr>
+          <w:ilvl w:val="0"/>
+          <w:numId w:val="3"/>
+        </w:numPr>
+        <w:divId w:val="939799356"/>
+      </w:pPr>
+      <w:r>
+        <w:t>When configuration</w:t>
+      </w:r>
+      <w:r>
+        <w:t xml:space="preserve"> code for the plugin </w:t>
+      </w:r>
+      <w:r>
+        <w:t xml:space="preserve">is placed </w:t>
+      </w:r>
+      <w:r>
+        <w:t>on the page, it only adds the plugin’s functionality to the player on the page. If</w:t>
+      </w:r>
+      <w:r>
+        <w:t xml:space="preserve"> the plugin is added </w:t>
+      </w:r>
+      <w:r>
+        <w:t>in Studio, it will add the functionality to all instances of that player.</w:t>
+      </w:r>
+    </w:p>
+    <w:p>
+      <w:pPr>
+        <w:pStyle w:val="NormalWeb"/>
+        <w:numPr>
+          <w:ilvl w:val="0"/>
+          <w:numId w:val="3"/>
+        </w:numPr>
+        <w:divId w:val="939799356"/>
+      </w:pPr>
+      <w:r>
+        <w:t xml:space="preserve">It is probably a best practice to add the plugin to the player in Studio if </w:t>
+      </w:r>
+      <w:r>
+        <w:t>the</w:t>
+      </w:r>
+      <w:r>
+        <w:t xml:space="preserve"> use </w:t>
+      </w:r>
+      <w:r>
+        <w:t>of the plugin will be</w:t>
+      </w:r>
+      <w:r>
+        <w:t xml:space="preserve"> in the same manner all the time. If </w:t>
+      </w:r>
+      <w:r>
+        <w:t>the plugin needs to be</w:t>
+      </w:r>
+      <w:r>
+        <w:t xml:space="preserve"> alter</w:t>
+      </w:r>
+      <w:r>
+        <w:t>ed</w:t>
+      </w:r>
+      <w:r>
+        <w:t xml:space="preserve"> </w:t>
+      </w:r>
+      <w:r>
+        <w:t>by changing</w:t>
+      </w:r>
+      <w:r>
+        <w:t xml:space="preserve"> options </w:t>
+      </w:r>
+      <w:r>
+        <w:t>and/</w:t>
+      </w:r>
+      <w:r>
+        <w:t>or behavior</w:t>
+      </w:r>
+      <w:r>
+        <w:t>s</w:t>
+      </w:r>
+      <w:r>
+        <w:t xml:space="preserve"> of the plugin, that would be a reason to place it on the HTML page.</w:t>
+      </w:r>
+    </w:p>
+    <w:p>
+      <w:pPr>
+        <w:pStyle w:val="NormalWeb"/>
+        <w:divId w:val="939799356"/>
+      </w:pPr>
+      <w:r>
+        <w:t>T</w:t>
+      </w:r>
+      <w:r>
+        <w:t xml:space="preserve">hat concludes </w:t>
+      </w:r>
+      <w:r>
+        <w:t xml:space="preserve">the information about </w:t>
+      </w:r>
+      <w:r>
+        <w:t>plugins</w:t>
+      </w:r>
+      <w:r>
+        <w:t xml:space="preserve"> and implementing them in code</w:t>
+      </w:r>
+      <w:r>
+        <w:t>.</w:t>
+      </w:r>
+    </w:p>
+    <w:p>
+      <w:pPr>
+        <w:pStyle w:val="NormalWeb"/>
+        <w:divId w:val="939799356"/>
+      </w:pPr>
+      <w:r>
+        <w:t>Note that there are numerous player development docs about plugins, as well as more about using plugins in Studio.</w:t>
+      </w:r>
+      <w:r>
+        <w:t xml:space="preserve"> </w:t>
+      </w:r>
+    </w:p>
+    <w:p>
+      <w:pPr>
+        <w:pStyle w:val="NormalWeb"/>
+        <w:divId w:val="939799356"/>
+      </w:pPr>
+      <w:r>
+        <w:t xml:space="preserve">Hopefully this video has been helpful. Thanks for your time and being a </w:t>
+      </w:r>
+      <w:r>
+        <w:t>Brightcove</w:t>
+      </w:r>
+      <w:r>
+        <w:t xml:space="preserve"> customer!!</w:t>
+      </w:r>
+      <w:r>
+        <w:t xml:space="preserve"> </w:t>
       </w:r>
     </w:p>
     <w:sectPr>
@@ -262,6 +591,333 @@
     </w:sectPr>
   </w:body>
 </w:document>
+</file>
+
+<file path=word/numbering.xml><?xml version="1.0" encoding="utf-8"?>
+<w:numbering xmlns:wpc="http://schemas.microsoft.com/office/word/2010/wordprocessingCanvas" xmlns:cx="http://schemas.microsoft.com/office/drawing/2014/chartex" xmlns:cx1="http://schemas.microsoft.com/office/drawing/2015/9/8/chartex" xmlns:cx2="http://schemas.microsoft.com/office/drawing/2015/10/21/chartex" xmlns:cx3="http://schemas.microsoft.com/office/drawing/2016/5/9/chartex" xmlns:cx4="http://schemas.microsoft.com/office/drawing/2016/5/10/chartex" xmlns:cx5="http://schemas.microsoft.com/office/drawing/2016/5/11/chartex" xmlns:cx6="http://schemas.microsoft.com/office/drawing/2016/5/12/chartex" xmlns:cx7="http://schemas.microsoft.com/office/drawing/2016/5/13/chartex" xmlns:cx8="http://schemas.microsoft.com/office/drawing/2016/5/14/chartex" xmlns:mc="http://schemas.openxmlformats.org/markup-compatibility/2006" xmlns:aink="http://schemas.microsoft.com/office/drawing/2016/ink" xmlns:am3d="http://schemas.microsoft.com/office/drawing/2017/model3d" xmlns:o="urn:schemas-microsoft-com:office:office" xmlns:r="http://schemas.openxmlformats.org/officeDocument/2006/relationships" xmlns:m="http://schemas.openxmlformats.org/officeDocument/2006/math" xmlns:v="urn:schemas-microsoft-com:vml" xmlns:wp14="http://schemas.microsoft.com/office/word/2010/wordprocessingDrawing" xmlns:wp="http://schemas.openxmlformats.org/drawingml/2006/wordprocessingDrawing" xmlns:w10="urn:schemas-microsoft-com:office:word" xmlns:w="http://schemas.openxmlformats.org/wordprocessingml/2006/main" xmlns:w14="http://schemas.microsoft.com/office/word/2010/wordml" xmlns:w15="http://schemas.microsoft.com/office/word/2012/wordml" xmlns:w16cid="http://schemas.microsoft.com/office/word/2016/wordml/cid" xmlns:w16se="http://schemas.microsoft.com/office/word/2015/wordml/symex" xmlns:wpg="http://schemas.microsoft.com/office/word/2010/wordprocessingGroup" xmlns:wpi="http://schemas.microsoft.com/office/word/2010/wordprocessingInk" xmlns:wne="http://schemas.microsoft.com/office/word/2006/wordml" xmlns:wps="http://schemas.microsoft.com/office/word/2010/wordprocessingShape" mc:Ignorable="w14 w15 w16se w16cid wp14">
+  <w:abstractNum w:abstractNumId="0" w15:restartNumberingAfterBreak="0">
+    <w:nsid w:val="0ADA0C6E"/>
+    <w:multiLevelType w:val="hybridMultilevel"/>
+    <w:tmpl w:val="C9729B20"/>
+    <w:lvl w:ilvl="0" w:tplc="52EC9F88">
+      <w:numFmt w:val="bullet"/>
+      <w:lvlText w:val="-"/>
+      <w:lvlJc w:val="left"/>
+      <w:pPr>
+        <w:ind w:left="720" w:hanging="360"/>
+      </w:pPr>
+      <w:rPr>
+        <w:rFonts w:ascii="Times New Roman" w:eastAsiaTheme="minorEastAsia" w:hAnsi="Times New Roman" w:cs="Times New Roman" w:hint="default"/>
+      </w:rPr>
+    </w:lvl>
+    <w:lvl w:ilvl="1" w:tplc="04090003" w:tentative="1">
+      <w:start w:val="1"/>
+      <w:numFmt w:val="bullet"/>
+      <w:lvlText w:val="o"/>
+      <w:lvlJc w:val="left"/>
+      <w:pPr>
+        <w:ind w:left="1440" w:hanging="360"/>
+      </w:pPr>
+      <w:rPr>
+        <w:rFonts w:ascii="Courier New" w:hAnsi="Courier New" w:cs="Courier New" w:hint="default"/>
+      </w:rPr>
+    </w:lvl>
+    <w:lvl w:ilvl="2" w:tplc="04090005" w:tentative="1">
+      <w:start w:val="1"/>
+      <w:numFmt w:val="bullet"/>
+      <w:lvlText w:val=""/>
+      <w:lvlJc w:val="left"/>
+      <w:pPr>
+        <w:ind w:left="2160" w:hanging="360"/>
+      </w:pPr>
+      <w:rPr>
+        <w:rFonts w:ascii="Wingdings" w:hAnsi="Wingdings" w:hint="default"/>
+      </w:rPr>
+    </w:lvl>
+    <w:lvl w:ilvl="3" w:tplc="04090001" w:tentative="1">
+      <w:start w:val="1"/>
+      <w:numFmt w:val="bullet"/>
+      <w:lvlText w:val=""/>
+      <w:lvlJc w:val="left"/>
+      <w:pPr>
+        <w:ind w:left="2880" w:hanging="360"/>
+      </w:pPr>
+      <w:rPr>
+        <w:rFonts w:ascii="Symbol" w:hAnsi="Symbol" w:hint="default"/>
+      </w:rPr>
+    </w:lvl>
+    <w:lvl w:ilvl="4" w:tplc="04090003" w:tentative="1">
+      <w:start w:val="1"/>
+      <w:numFmt w:val="bullet"/>
+      <w:lvlText w:val="o"/>
+      <w:lvlJc w:val="left"/>
+      <w:pPr>
+        <w:ind w:left="3600" w:hanging="360"/>
+      </w:pPr>
+      <w:rPr>
+        <w:rFonts w:ascii="Courier New" w:hAnsi="Courier New" w:cs="Courier New" w:hint="default"/>
+      </w:rPr>
+    </w:lvl>
+    <w:lvl w:ilvl="5" w:tplc="04090005" w:tentative="1">
+      <w:start w:val="1"/>
+      <w:numFmt w:val="bullet"/>
+      <w:lvlText w:val=""/>
+      <w:lvlJc w:val="left"/>
+      <w:pPr>
+        <w:ind w:left="4320" w:hanging="360"/>
+      </w:pPr>
+      <w:rPr>
+        <w:rFonts w:ascii="Wingdings" w:hAnsi="Wingdings" w:hint="default"/>
+      </w:rPr>
+    </w:lvl>
+    <w:lvl w:ilvl="6" w:tplc="04090001" w:tentative="1">
+      <w:start w:val="1"/>
+      <w:numFmt w:val="bullet"/>
+      <w:lvlText w:val=""/>
+      <w:lvlJc w:val="left"/>
+      <w:pPr>
+        <w:ind w:left="5040" w:hanging="360"/>
+      </w:pPr>
+      <w:rPr>
+        <w:rFonts w:ascii="Symbol" w:hAnsi="Symbol" w:hint="default"/>
+      </w:rPr>
+    </w:lvl>
+    <w:lvl w:ilvl="7" w:tplc="04090003" w:tentative="1">
+      <w:start w:val="1"/>
+      <w:numFmt w:val="bullet"/>
+      <w:lvlText w:val="o"/>
+      <w:lvlJc w:val="left"/>
+      <w:pPr>
+        <w:ind w:left="5760" w:hanging="360"/>
+      </w:pPr>
+      <w:rPr>
+        <w:rFonts w:ascii="Courier New" w:hAnsi="Courier New" w:cs="Courier New" w:hint="default"/>
+      </w:rPr>
+    </w:lvl>
+    <w:lvl w:ilvl="8" w:tplc="04090005" w:tentative="1">
+      <w:start w:val="1"/>
+      <w:numFmt w:val="bullet"/>
+      <w:lvlText w:val=""/>
+      <w:lvlJc w:val="left"/>
+      <w:pPr>
+        <w:ind w:left="6480" w:hanging="360"/>
+      </w:pPr>
+      <w:rPr>
+        <w:rFonts w:ascii="Wingdings" w:hAnsi="Wingdings" w:hint="default"/>
+      </w:rPr>
+    </w:lvl>
+  </w:abstractNum>
+  <w:abstractNum w:abstractNumId="1" w15:restartNumberingAfterBreak="0">
+    <w:nsid w:val="46D404F0"/>
+    <w:multiLevelType w:val="hybridMultilevel"/>
+    <w:tmpl w:val="5F20D512"/>
+    <w:lvl w:ilvl="0" w:tplc="AF12B89A">
+      <w:numFmt w:val="bullet"/>
+      <w:lvlText w:val="-"/>
+      <w:lvlJc w:val="left"/>
+      <w:pPr>
+        <w:ind w:left="720" w:hanging="360"/>
+      </w:pPr>
+      <w:rPr>
+        <w:rFonts w:ascii="Times New Roman" w:eastAsiaTheme="minorEastAsia" w:hAnsi="Times New Roman" w:cs="Times New Roman" w:hint="default"/>
+      </w:rPr>
+    </w:lvl>
+    <w:lvl w:ilvl="1" w:tplc="04090003" w:tentative="1">
+      <w:start w:val="1"/>
+      <w:numFmt w:val="bullet"/>
+      <w:lvlText w:val="o"/>
+      <w:lvlJc w:val="left"/>
+      <w:pPr>
+        <w:ind w:left="1440" w:hanging="360"/>
+      </w:pPr>
+      <w:rPr>
+        <w:rFonts w:ascii="Courier New" w:hAnsi="Courier New" w:cs="Courier New" w:hint="default"/>
+      </w:rPr>
+    </w:lvl>
+    <w:lvl w:ilvl="2" w:tplc="04090005" w:tentative="1">
+      <w:start w:val="1"/>
+      <w:numFmt w:val="bullet"/>
+      <w:lvlText w:val=""/>
+      <w:lvlJc w:val="left"/>
+      <w:pPr>
+        <w:ind w:left="2160" w:hanging="360"/>
+      </w:pPr>
+      <w:rPr>
+        <w:rFonts w:ascii="Wingdings" w:hAnsi="Wingdings" w:hint="default"/>
+      </w:rPr>
+    </w:lvl>
+    <w:lvl w:ilvl="3" w:tplc="04090001" w:tentative="1">
+      <w:start w:val="1"/>
+      <w:numFmt w:val="bullet"/>
+      <w:lvlText w:val=""/>
+      <w:lvlJc w:val="left"/>
+      <w:pPr>
+        <w:ind w:left="2880" w:hanging="360"/>
+      </w:pPr>
+      <w:rPr>
+        <w:rFonts w:ascii="Symbol" w:hAnsi="Symbol" w:hint="default"/>
+      </w:rPr>
+    </w:lvl>
+    <w:lvl w:ilvl="4" w:tplc="04090003" w:tentative="1">
+      <w:start w:val="1"/>
+      <w:numFmt w:val="bullet"/>
+      <w:lvlText w:val="o"/>
+      <w:lvlJc w:val="left"/>
+      <w:pPr>
+        <w:ind w:left="3600" w:hanging="360"/>
+      </w:pPr>
+      <w:rPr>
+        <w:rFonts w:ascii="Courier New" w:hAnsi="Courier New" w:cs="Courier New" w:hint="default"/>
+      </w:rPr>
+    </w:lvl>
+    <w:lvl w:ilvl="5" w:tplc="04090005" w:tentative="1">
+      <w:start w:val="1"/>
+      <w:numFmt w:val="bullet"/>
+      <w:lvlText w:val=""/>
+      <w:lvlJc w:val="left"/>
+      <w:pPr>
+        <w:ind w:left="4320" w:hanging="360"/>
+      </w:pPr>
+      <w:rPr>
+        <w:rFonts w:ascii="Wingdings" w:hAnsi="Wingdings" w:hint="default"/>
+      </w:rPr>
+    </w:lvl>
+    <w:lvl w:ilvl="6" w:tplc="04090001" w:tentative="1">
+      <w:start w:val="1"/>
+      <w:numFmt w:val="bullet"/>
+      <w:lvlText w:val=""/>
+      <w:lvlJc w:val="left"/>
+      <w:pPr>
+        <w:ind w:left="5040" w:hanging="360"/>
+      </w:pPr>
+      <w:rPr>
+        <w:rFonts w:ascii="Symbol" w:hAnsi="Symbol" w:hint="default"/>
+      </w:rPr>
+    </w:lvl>
+    <w:lvl w:ilvl="7" w:tplc="04090003" w:tentative="1">
+      <w:start w:val="1"/>
+      <w:numFmt w:val="bullet"/>
+      <w:lvlText w:val="o"/>
+      <w:lvlJc w:val="left"/>
+      <w:pPr>
+        <w:ind w:left="5760" w:hanging="360"/>
+      </w:pPr>
+      <w:rPr>
+        <w:rFonts w:ascii="Courier New" w:hAnsi="Courier New" w:cs="Courier New" w:hint="default"/>
+      </w:rPr>
+    </w:lvl>
+    <w:lvl w:ilvl="8" w:tplc="04090005" w:tentative="1">
+      <w:start w:val="1"/>
+      <w:numFmt w:val="bullet"/>
+      <w:lvlText w:val=""/>
+      <w:lvlJc w:val="left"/>
+      <w:pPr>
+        <w:ind w:left="6480" w:hanging="360"/>
+      </w:pPr>
+      <w:rPr>
+        <w:rFonts w:ascii="Wingdings" w:hAnsi="Wingdings" w:hint="default"/>
+      </w:rPr>
+    </w:lvl>
+  </w:abstractNum>
+  <w:abstractNum w:abstractNumId="2" w15:restartNumberingAfterBreak="0">
+    <w:nsid w:val="5F8B205B"/>
+    <w:multiLevelType w:val="hybridMultilevel"/>
+    <w:tmpl w:val="98CAE8F6"/>
+    <w:lvl w:ilvl="0" w:tplc="0409000F">
+      <w:start w:val="1"/>
+      <w:numFmt w:val="decimal"/>
+      <w:lvlText w:val="%1."/>
+      <w:lvlJc w:val="left"/>
+      <w:pPr>
+        <w:ind w:left="720" w:hanging="360"/>
+      </w:pPr>
+      <w:rPr>
+        <w:rFonts w:hint="default"/>
+      </w:rPr>
+    </w:lvl>
+    <w:lvl w:ilvl="1" w:tplc="04090019" w:tentative="1">
+      <w:start w:val="1"/>
+      <w:numFmt w:val="lowerLetter"/>
+      <w:lvlText w:val="%2."/>
+      <w:lvlJc w:val="left"/>
+      <w:pPr>
+        <w:ind w:left="1440" w:hanging="360"/>
+      </w:pPr>
+    </w:lvl>
+    <w:lvl w:ilvl="2" w:tplc="0409001B" w:tentative="1">
+      <w:start w:val="1"/>
+      <w:numFmt w:val="lowerRoman"/>
+      <w:lvlText w:val="%3."/>
+      <w:lvlJc w:val="right"/>
+      <w:pPr>
+        <w:ind w:left="2160" w:hanging="180"/>
+      </w:pPr>
+    </w:lvl>
+    <w:lvl w:ilvl="3" w:tplc="0409000F" w:tentative="1">
+      <w:start w:val="1"/>
+      <w:numFmt w:val="decimal"/>
+      <w:lvlText w:val="%4."/>
+      <w:lvlJc w:val="left"/>
+      <w:pPr>
+        <w:ind w:left="2880" w:hanging="360"/>
+      </w:pPr>
+    </w:lvl>
+    <w:lvl w:ilvl="4" w:tplc="04090019" w:tentative="1">
+      <w:start w:val="1"/>
+      <w:numFmt w:val="lowerLetter"/>
+      <w:lvlText w:val="%5."/>
+      <w:lvlJc w:val="left"/>
+      <w:pPr>
+        <w:ind w:left="3600" w:hanging="360"/>
+      </w:pPr>
+    </w:lvl>
+    <w:lvl w:ilvl="5" w:tplc="0409001B" w:tentative="1">
+      <w:start w:val="1"/>
+      <w:numFmt w:val="lowerRoman"/>
+      <w:lvlText w:val="%6."/>
+      <w:lvlJc w:val="right"/>
+      <w:pPr>
+        <w:ind w:left="4320" w:hanging="180"/>
+      </w:pPr>
+    </w:lvl>
+    <w:lvl w:ilvl="6" w:tplc="0409000F" w:tentative="1">
+      <w:start w:val="1"/>
+      <w:numFmt w:val="decimal"/>
+      <w:lvlText w:val="%7."/>
+      <w:lvlJc w:val="left"/>
+      <w:pPr>
+        <w:ind w:left="5040" w:hanging="360"/>
+      </w:pPr>
+    </w:lvl>
+    <w:lvl w:ilvl="7" w:tplc="04090019" w:tentative="1">
+      <w:start w:val="1"/>
+      <w:numFmt w:val="lowerLetter"/>
+      <w:lvlText w:val="%8."/>
+      <w:lvlJc w:val="left"/>
+      <w:pPr>
+        <w:ind w:left="5760" w:hanging="360"/>
+      </w:pPr>
+    </w:lvl>
+    <w:lvl w:ilvl="8" w:tplc="0409001B" w:tentative="1">
+      <w:start w:val="1"/>
+      <w:numFmt w:val="lowerRoman"/>
+      <w:lvlText w:val="%9."/>
+      <w:lvlJc w:val="right"/>
+      <w:pPr>
+        <w:ind w:left="6480" w:hanging="180"/>
+      </w:pPr>
+    </w:lvl>
+  </w:abstractNum>
+  <w:num w:numId="1">
+    <w:abstractNumId w:val="1"/>
+  </w:num>
+  <w:num w:numId="2">
+    <w:abstractNumId w:val="0"/>
+  </w:num>
+  <w:num w:numId="3">
+    <w:abstractNumId w:val="2"/>
+  </w:num>
+</w:numbering>
 </file>
 
 <file path=word/styles.xml><?xml version="1.0" encoding="utf-8"?>
@@ -699,7 +1355,6 @@
     <w:name w:val="Normal (Web)"/>
     <w:basedOn w:val="Normal"/>
     <w:uiPriority w:val="99"/>
-    <w:semiHidden/>
     <w:unhideWhenUsed/>
     <w:pPr>
       <w:spacing w:before="100" w:beforeAutospacing="1" w:after="100" w:afterAutospacing="1"/>

</xml_diff>